<commit_message>
identificación de días festivos y suspención de labores
Signed-off-by: donxd <n0s3.xd@gmail.com>
</commit_message>
<xml_diff>
--- a/recursos/formatos/escom.docx
+++ b/recursos/formatos/escom.docx
@@ -121,7 +121,7 @@
         <w:tblLook w:val="04A0" w:firstRow="1" w:lastRow="0" w:firstColumn="1" w:lastColumn="0" w:noHBand="0" w:noVBand="1"/>
       </w:tblPr>
       <w:tblGrid>
-        <w:gridCol w:w="12087"/>
+        <w:gridCol w:w="10325"/>
       </w:tblGrid>
       <w:tr>
         <w:trPr>
@@ -137,7 +137,10 @@
               <w:right w:val="thickThinSmallGap" w:sz="12" w:space="0" w:color="auto"/>
             </w:tcBorders>
           </w:tcPr>
-          <w:p/>
+          <w:p>
+            <w:bookmarkStart w:id="0" w:name="_GoBack"/>
+            <w:bookmarkEnd w:id="0"/>
+          </w:p>
           <w:tbl>
             <w:tblPr>
               <w:tblStyle w:val="Tablaconcuadrcula"/>
@@ -155,17 +158,17 @@
               <w:tblLook w:val="04A0" w:firstRow="1" w:lastRow="0" w:firstColumn="1" w:lastColumn="0" w:noHBand="0" w:noVBand="1"/>
             </w:tblPr>
             <w:tblGrid>
-              <w:gridCol w:w="1147"/>
-              <w:gridCol w:w="817"/>
-              <w:gridCol w:w="733"/>
+              <w:gridCol w:w="1158"/>
+              <w:gridCol w:w="862"/>
+              <w:gridCol w:w="857"/>
               <w:gridCol w:w="1287"/>
-              <w:gridCol w:w="1407"/>
-              <w:gridCol w:w="1417"/>
+              <w:gridCol w:w="387"/>
+              <w:gridCol w:w="491"/>
               <w:gridCol w:w="1257"/>
               <w:gridCol w:w="572"/>
               <w:gridCol w:w="856"/>
               <w:gridCol w:w="697"/>
-              <w:gridCol w:w="230"/>
+              <w:gridCol w:w="234"/>
               <w:gridCol w:w="1451"/>
             </w:tblGrid>
             <w:tr>
@@ -775,25 +778,7 @@
                       <w:sz w:val="18"/>
                       <w:szCs w:val="18"/>
                     </w:rPr>
-                    <w:t>[</w:t>
-                  </w:r>
-                  <w:proofErr w:type="spellStart"/>
-                  <w:r>
-                    <w:rPr>
-                      <w:rFonts w:ascii="Arial" w:hAnsi="Arial" w:cs="Arial"/>
-                      <w:sz w:val="18"/>
-                      <w:szCs w:val="18"/>
-                    </w:rPr>
-                    <w:t>onshow.ckEY</w:t>
-                  </w:r>
-                  <w:proofErr w:type="spellEnd"/>
-                  <w:r>
-                    <w:rPr>
-                      <w:rFonts w:ascii="Arial" w:hAnsi="Arial" w:cs="Arial"/>
-                      <w:sz w:val="18"/>
-                      <w:szCs w:val="18"/>
-                    </w:rPr>
-                    <w:t>]</w:t>
+                    <w:t>SI</w:t>
                   </w:r>
                 </w:p>
               </w:tc>
@@ -817,25 +802,7 @@
                       <w:sz w:val="18"/>
                       <w:szCs w:val="18"/>
                     </w:rPr>
-                    <w:t>[</w:t>
-                  </w:r>
-                  <w:proofErr w:type="spellStart"/>
-                  <w:r>
-                    <w:rPr>
-                      <w:rFonts w:ascii="Arial" w:hAnsi="Arial" w:cs="Arial"/>
-                      <w:sz w:val="18"/>
-                      <w:szCs w:val="18"/>
-                    </w:rPr>
-                    <w:t>onshow.ckEN</w:t>
-                  </w:r>
-                  <w:proofErr w:type="spellEnd"/>
-                  <w:r>
-                    <w:rPr>
-                      <w:rFonts w:ascii="Arial" w:hAnsi="Arial" w:cs="Arial"/>
-                      <w:sz w:val="18"/>
-                      <w:szCs w:val="18"/>
-                    </w:rPr>
-                    <w:t>]</w:t>
+                    <w:t>NO</w:t>
                   </w:r>
                 </w:p>
               </w:tc>
@@ -1374,8 +1341,6 @@
                     </w:rPr>
                     <w:t>txRCar</w:t>
                   </w:r>
-                  <w:bookmarkStart w:id="0" w:name="_GoBack"/>
-                  <w:bookmarkEnd w:id="0"/>
                   <w:proofErr w:type="spellEnd"/>
                   <w:r>
                     <w:rPr>
@@ -10644,7 +10609,6 @@
   <w:style w:type="paragraph" w:default="1" w:styleId="Normal">
     <w:name w:val="Normal"/>
     <w:qFormat/>
-    <w:rsid w:val="00A16107"/>
   </w:style>
   <w:style w:type="character" w:default="1" w:styleId="Fuentedeprrafopredeter">
     <w:name w:val="Default Paragraph Font"/>
@@ -11033,6 +10997,36 @@
     <w:uiPriority w:val="99"/>
     <w:rsid w:val="00236A58"/>
   </w:style>
+  <w:style w:type="paragraph" w:styleId="Textodeglobo">
+    <w:name w:val="Balloon Text"/>
+    <w:basedOn w:val="Normal"/>
+    <w:link w:val="TextodegloboCar"/>
+    <w:uiPriority w:val="99"/>
+    <w:semiHidden/>
+    <w:unhideWhenUsed/>
+    <w:rsid w:val="000E1754"/>
+    <w:pPr>
+      <w:spacing w:after="0" w:line="240" w:lineRule="auto"/>
+    </w:pPr>
+    <w:rPr>
+      <w:rFonts w:ascii="Tahoma" w:hAnsi="Tahoma" w:cs="Tahoma"/>
+      <w:sz w:val="16"/>
+      <w:szCs w:val="16"/>
+    </w:rPr>
+  </w:style>
+  <w:style w:type="character" w:customStyle="1" w:styleId="TextodegloboCar">
+    <w:name w:val="Texto de globo Car"/>
+    <w:basedOn w:val="Fuentedeprrafopredeter"/>
+    <w:link w:val="Textodeglobo"/>
+    <w:uiPriority w:val="99"/>
+    <w:semiHidden/>
+    <w:rsid w:val="000E1754"/>
+    <w:rPr>
+      <w:rFonts w:ascii="Tahoma" w:hAnsi="Tahoma" w:cs="Tahoma"/>
+      <w:sz w:val="16"/>
+      <w:szCs w:val="16"/>
+    </w:rPr>
+  </w:style>
 </w:styles>
 </file>
 
@@ -11326,7 +11320,7 @@
 </file>
 
 <file path=customXml/itemProps1.xml><?xml version="1.0" encoding="utf-8"?>
-<ds:datastoreItem xmlns:ds="http://schemas.openxmlformats.org/officeDocument/2006/customXml" ds:itemID="{D0A0A189-4D78-4C86-8203-D954ED234559}">
+<ds:datastoreItem xmlns:ds="http://schemas.openxmlformats.org/officeDocument/2006/customXml" ds:itemID="{832000D3-47B2-40C1-A330-01E0736878D2}">
   <ds:schemaRefs>
     <ds:schemaRef ds:uri="http://schemas.openxmlformats.org/officeDocument/2006/bibliography"/>
   </ds:schemaRefs>

</xml_diff>